<commit_message>
queries result in project description
</commit_message>
<xml_diff>
--- a/Description/PROJECT DESCRIPTION.docx
+++ b/Description/PROJECT DESCRIPTION.docx
@@ -817,6 +817,228 @@
       <w:r>
         <w:rPr>
           <w:rFonts w:ascii="Calibri Light" w:hAnsi="Calibri Light"/>
+          <w:noProof/>
+          <w:lang w:val="en-US"/>
+        </w:rPr>
+        <w:drawing>
+          <wp:anchor distT="0" distB="0" distL="114300" distR="114300" simplePos="0" relativeHeight="251658240" behindDoc="0" locked="0" layoutInCell="1" allowOverlap="1" wp14:anchorId="171BAA16" wp14:editId="4BAC5CFF">
+            <wp:simplePos x="0" y="0"/>
+            <wp:positionH relativeFrom="column">
+              <wp:posOffset>1945398</wp:posOffset>
+            </wp:positionH>
+            <wp:positionV relativeFrom="paragraph">
+              <wp:posOffset>203835</wp:posOffset>
+            </wp:positionV>
+            <wp:extent cx="1443355" cy="3783330"/>
+            <wp:effectExtent l="0" t="0" r="4445" b="1270"/>
+            <wp:wrapSquare wrapText="bothSides"/>
+            <wp:docPr id="1" name="Imagen 1" descr="Tabla&#10;&#10;Descripción generada automáticamente"/>
+            <wp:cNvGraphicFramePr>
+              <a:graphicFrameLocks xmlns:a="http://schemas.openxmlformats.org/drawingml/2006/main" noChangeAspect="1"/>
+            </wp:cNvGraphicFramePr>
+            <a:graphic xmlns:a="http://schemas.openxmlformats.org/drawingml/2006/main">
+              <a:graphicData uri="http://schemas.openxmlformats.org/drawingml/2006/picture">
+                <pic:pic xmlns:pic="http://schemas.openxmlformats.org/drawingml/2006/picture">
+                  <pic:nvPicPr>
+                    <pic:cNvPr id="1" name="Imagen 1" descr="Tabla&#10;&#10;Descripción generada automáticamente"/>
+                    <pic:cNvPicPr/>
+                  </pic:nvPicPr>
+                  <pic:blipFill>
+                    <a:blip r:embed="rId5">
+                      <a:extLst>
+                        <a:ext uri="{28A0092B-C50C-407E-A947-70E740481C1C}">
+                          <a14:useLocalDpi xmlns:a14="http://schemas.microsoft.com/office/drawing/2010/main" val="0"/>
+                        </a:ext>
+                      </a:extLst>
+                    </a:blip>
+                    <a:stretch>
+                      <a:fillRect/>
+                    </a:stretch>
+                  </pic:blipFill>
+                  <pic:spPr>
+                    <a:xfrm>
+                      <a:off x="0" y="0"/>
+                      <a:ext cx="1443355" cy="3783330"/>
+                    </a:xfrm>
+                    <a:prstGeom prst="rect">
+                      <a:avLst/>
+                    </a:prstGeom>
+                  </pic:spPr>
+                </pic:pic>
+              </a:graphicData>
+            </a:graphic>
+            <wp14:sizeRelH relativeFrom="margin">
+              <wp14:pctWidth>0</wp14:pctWidth>
+            </wp14:sizeRelH>
+            <wp14:sizeRelV relativeFrom="margin">
+              <wp14:pctHeight>0</wp14:pctHeight>
+            </wp14:sizeRelV>
+          </wp:anchor>
+        </w:drawing>
+      </w:r>
+    </w:p>
+    <w:p>
+      <w:pPr>
+        <w:spacing w:before="120"/>
+        <w:jc w:val="both"/>
+        <w:rPr>
+          <w:rFonts w:ascii="Calibri Light" w:hAnsi="Calibri Light"/>
+          <w:lang w:val="en-US"/>
+        </w:rPr>
+      </w:pPr>
+    </w:p>
+    <w:p>
+      <w:pPr>
+        <w:spacing w:before="120"/>
+        <w:jc w:val="both"/>
+        <w:rPr>
+          <w:rFonts w:ascii="Calibri Light" w:hAnsi="Calibri Light"/>
+          <w:lang w:val="en-US"/>
+        </w:rPr>
+      </w:pPr>
+    </w:p>
+    <w:p>
+      <w:pPr>
+        <w:spacing w:before="120"/>
+        <w:jc w:val="both"/>
+        <w:rPr>
+          <w:rFonts w:ascii="Calibri Light" w:hAnsi="Calibri Light"/>
+          <w:lang w:val="en-US"/>
+        </w:rPr>
+      </w:pPr>
+    </w:p>
+    <w:p>
+      <w:pPr>
+        <w:spacing w:before="120"/>
+        <w:jc w:val="both"/>
+        <w:rPr>
+          <w:rFonts w:ascii="Calibri Light" w:hAnsi="Calibri Light"/>
+          <w:lang w:val="en-US"/>
+        </w:rPr>
+      </w:pPr>
+    </w:p>
+    <w:p>
+      <w:pPr>
+        <w:spacing w:before="120"/>
+        <w:jc w:val="both"/>
+        <w:rPr>
+          <w:rFonts w:ascii="Calibri Light" w:hAnsi="Calibri Light"/>
+          <w:lang w:val="en-US"/>
+        </w:rPr>
+      </w:pPr>
+    </w:p>
+    <w:p>
+      <w:pPr>
+        <w:spacing w:before="120"/>
+        <w:jc w:val="both"/>
+        <w:rPr>
+          <w:rFonts w:ascii="Calibri Light" w:hAnsi="Calibri Light"/>
+          <w:lang w:val="en-US"/>
+        </w:rPr>
+      </w:pPr>
+    </w:p>
+    <w:p>
+      <w:pPr>
+        <w:spacing w:before="120"/>
+        <w:jc w:val="both"/>
+        <w:rPr>
+          <w:rFonts w:ascii="Calibri Light" w:hAnsi="Calibri Light"/>
+          <w:lang w:val="en-US"/>
+        </w:rPr>
+      </w:pPr>
+    </w:p>
+    <w:p>
+      <w:pPr>
+        <w:spacing w:before="120"/>
+        <w:jc w:val="both"/>
+        <w:rPr>
+          <w:rFonts w:ascii="Calibri Light" w:hAnsi="Calibri Light"/>
+          <w:lang w:val="en-US"/>
+        </w:rPr>
+      </w:pPr>
+    </w:p>
+    <w:p>
+      <w:pPr>
+        <w:spacing w:before="120"/>
+        <w:jc w:val="both"/>
+        <w:rPr>
+          <w:rFonts w:ascii="Calibri Light" w:hAnsi="Calibri Light"/>
+          <w:lang w:val="en-US"/>
+        </w:rPr>
+      </w:pPr>
+    </w:p>
+    <w:p>
+      <w:pPr>
+        <w:spacing w:before="120"/>
+        <w:jc w:val="both"/>
+        <w:rPr>
+          <w:rFonts w:ascii="Calibri Light" w:hAnsi="Calibri Light"/>
+          <w:lang w:val="en-US"/>
+        </w:rPr>
+      </w:pPr>
+    </w:p>
+    <w:p>
+      <w:pPr>
+        <w:spacing w:before="120"/>
+        <w:jc w:val="both"/>
+        <w:rPr>
+          <w:rFonts w:ascii="Calibri Light" w:hAnsi="Calibri Light"/>
+          <w:lang w:val="en-US"/>
+        </w:rPr>
+      </w:pPr>
+    </w:p>
+    <w:p>
+      <w:pPr>
+        <w:spacing w:before="120"/>
+        <w:jc w:val="both"/>
+        <w:rPr>
+          <w:rFonts w:ascii="Calibri Light" w:hAnsi="Calibri Light"/>
+          <w:lang w:val="en-US"/>
+        </w:rPr>
+      </w:pPr>
+    </w:p>
+    <w:p>
+      <w:pPr>
+        <w:spacing w:before="120"/>
+        <w:jc w:val="both"/>
+        <w:rPr>
+          <w:rFonts w:ascii="Calibri Light" w:hAnsi="Calibri Light"/>
+          <w:lang w:val="en-US"/>
+        </w:rPr>
+      </w:pPr>
+    </w:p>
+    <w:p>
+      <w:pPr>
+        <w:spacing w:before="120"/>
+        <w:jc w:val="both"/>
+        <w:rPr>
+          <w:rFonts w:ascii="Calibri Light" w:hAnsi="Calibri Light"/>
+          <w:lang w:val="en-US"/>
+        </w:rPr>
+      </w:pPr>
+    </w:p>
+    <w:p>
+      <w:pPr>
+        <w:spacing w:before="120"/>
+        <w:jc w:val="both"/>
+        <w:rPr>
+          <w:rFonts w:ascii="Calibri Light" w:hAnsi="Calibri Light"/>
+          <w:lang w:val="en-US"/>
+        </w:rPr>
+      </w:pPr>
+    </w:p>
+    <w:p>
+      <w:pPr>
+        <w:spacing w:before="120"/>
+        <w:jc w:val="both"/>
+        <w:rPr>
+          <w:rFonts w:ascii="Calibri Light" w:hAnsi="Calibri Light"/>
+          <w:lang w:val="en-US"/>
+        </w:rPr>
+      </w:pPr>
+      <w:r>
+        <w:rPr>
+          <w:rFonts w:ascii="Calibri Light" w:hAnsi="Calibri Light"/>
           <w:lang w:val="en-US"/>
         </w:rPr>
         <w:t xml:space="preserve">· </w:t>
@@ -1004,11 +1226,13 @@
         <w:jc w:val="both"/>
         <w:rPr>
           <w:rFonts w:ascii="Calibri Light" w:hAnsi="Calibri Light"/>
-        </w:rPr>
-      </w:pPr>
-      <w:r>
-        <w:rPr>
-          <w:rFonts w:ascii="Calibri Light" w:hAnsi="Calibri Light"/>
+          <w:lang w:val="en-US"/>
+        </w:rPr>
+      </w:pPr>
+      <w:r>
+        <w:rPr>
+          <w:rFonts w:ascii="Calibri Light" w:hAnsi="Calibri Light"/>
+          <w:lang w:val="en-US"/>
         </w:rPr>
         <w:t xml:space="preserve">WHERE </w:t>
       </w:r>
@@ -1016,6 +1240,7 @@
       <w:r>
         <w:rPr>
           <w:rFonts w:ascii="Calibri Light" w:hAnsi="Calibri Light"/>
+          <w:lang w:val="en-US"/>
         </w:rPr>
         <w:t>Nutritionist.FullName</w:t>
       </w:r>
@@ -1023,38 +1248,121 @@
       <w:r>
         <w:rPr>
           <w:rFonts w:ascii="Calibri Light" w:hAnsi="Calibri Light"/>
-        </w:rPr>
-        <w:t xml:space="preserve"> = 'Pablo Moreno </w:t>
+          <w:lang w:val="en-US"/>
+        </w:rPr>
+        <w:t xml:space="preserve"> = 'Pablo Moreno Garcia-</w:t>
       </w:r>
       <w:proofErr w:type="spellStart"/>
       <w:r>
         <w:rPr>
           <w:rFonts w:ascii="Calibri Light" w:hAnsi="Calibri Light"/>
-        </w:rPr>
-        <w:t>Garcia</w:t>
+          <w:lang w:val="en-US"/>
+        </w:rPr>
+        <w:t>Espina</w:t>
       </w:r>
       <w:proofErr w:type="spellEnd"/>
-      <w:r>
-        <w:rPr>
-          <w:rFonts w:ascii="Calibri Light" w:hAnsi="Calibri Light"/>
-        </w:rPr>
-        <w:t>-Espina';</w:t>
-      </w:r>
-    </w:p>
-    <w:p>
-      <w:pPr>
-        <w:spacing w:before="120"/>
-        <w:jc w:val="both"/>
-        <w:rPr>
-          <w:rFonts w:ascii="Calibri Light" w:hAnsi="Calibri Light"/>
-          <w:lang w:val="en-US"/>
-        </w:rPr>
-      </w:pPr>
-      <w:r>
-        <w:rPr>
-          <w:rFonts w:ascii="Calibri Light" w:hAnsi="Calibri Light"/>
-          <w:lang w:val="en-US"/>
-        </w:rPr>
+      <w:proofErr w:type="gramStart"/>
+      <w:r>
+        <w:rPr>
+          <w:rFonts w:ascii="Calibri Light" w:hAnsi="Calibri Light"/>
+          <w:lang w:val="en-US"/>
+        </w:rPr>
+        <w:t>';</w:t>
+      </w:r>
+      <w:proofErr w:type="gramEnd"/>
+    </w:p>
+    <w:p>
+      <w:pPr>
+        <w:rPr>
+          <w:rFonts w:ascii="Calibri Light" w:hAnsi="Calibri Light"/>
+          <w:lang w:val="en-US"/>
+        </w:rPr>
+      </w:pPr>
+      <w:r>
+        <w:rPr>
+          <w:rFonts w:ascii="Calibri Light" w:hAnsi="Calibri Light"/>
+          <w:noProof/>
+          <w:lang w:val="en-US"/>
+        </w:rPr>
+        <w:drawing>
+          <wp:anchor distT="0" distB="0" distL="114300" distR="114300" simplePos="0" relativeHeight="251659264" behindDoc="0" locked="0" layoutInCell="1" allowOverlap="1" wp14:anchorId="0297262A" wp14:editId="23A04402">
+            <wp:simplePos x="0" y="0"/>
+            <wp:positionH relativeFrom="column">
+              <wp:posOffset>2141170</wp:posOffset>
+            </wp:positionH>
+            <wp:positionV relativeFrom="paragraph">
+              <wp:posOffset>259362</wp:posOffset>
+            </wp:positionV>
+            <wp:extent cx="876743" cy="1743674"/>
+            <wp:effectExtent l="0" t="0" r="0" b="0"/>
+            <wp:wrapSquare wrapText="bothSides"/>
+            <wp:docPr id="2" name="Imagen 2"/>
+            <wp:cNvGraphicFramePr>
+              <a:graphicFrameLocks xmlns:a="http://schemas.openxmlformats.org/drawingml/2006/main" noChangeAspect="1"/>
+            </wp:cNvGraphicFramePr>
+            <a:graphic xmlns:a="http://schemas.openxmlformats.org/drawingml/2006/main">
+              <a:graphicData uri="http://schemas.openxmlformats.org/drawingml/2006/picture">
+                <pic:pic xmlns:pic="http://schemas.openxmlformats.org/drawingml/2006/picture">
+                  <pic:nvPicPr>
+                    <pic:cNvPr id="2" name="Imagen 2"/>
+                    <pic:cNvPicPr/>
+                  </pic:nvPicPr>
+                  <pic:blipFill>
+                    <a:blip r:embed="rId6">
+                      <a:extLst>
+                        <a:ext uri="{28A0092B-C50C-407E-A947-70E740481C1C}">
+                          <a14:useLocalDpi xmlns:a14="http://schemas.microsoft.com/office/drawing/2010/main" val="0"/>
+                        </a:ext>
+                      </a:extLst>
+                    </a:blip>
+                    <a:stretch>
+                      <a:fillRect/>
+                    </a:stretch>
+                  </pic:blipFill>
+                  <pic:spPr>
+                    <a:xfrm>
+                      <a:off x="0" y="0"/>
+                      <a:ext cx="876743" cy="1743674"/>
+                    </a:xfrm>
+                    <a:prstGeom prst="rect">
+                      <a:avLst/>
+                    </a:prstGeom>
+                  </pic:spPr>
+                </pic:pic>
+              </a:graphicData>
+            </a:graphic>
+            <wp14:sizeRelH relativeFrom="margin">
+              <wp14:pctWidth>0</wp14:pctWidth>
+            </wp14:sizeRelH>
+            <wp14:sizeRelV relativeFrom="margin">
+              <wp14:pctHeight>0</wp14:pctHeight>
+            </wp14:sizeRelV>
+          </wp:anchor>
+        </w:drawing>
+      </w:r>
+      <w:r>
+        <w:rPr>
+          <w:rFonts w:ascii="Calibri Light" w:hAnsi="Calibri Light"/>
+          <w:lang w:val="en-US"/>
+        </w:rPr>
+        <w:br w:type="page"/>
+      </w:r>
+    </w:p>
+    <w:p>
+      <w:pPr>
+        <w:spacing w:before="120"/>
+        <w:jc w:val="both"/>
+        <w:rPr>
+          <w:rFonts w:ascii="Calibri Light" w:hAnsi="Calibri Light"/>
+          <w:lang w:val="en-US"/>
+        </w:rPr>
+      </w:pPr>
+      <w:r>
+        <w:rPr>
+          <w:rFonts w:ascii="Calibri Light" w:hAnsi="Calibri Light"/>
+          <w:lang w:val="en-US"/>
+        </w:rPr>
+        <w:lastRenderedPageBreak/>
         <w:t xml:space="preserve">· </w:t>
       </w:r>
       <w:r>
@@ -1255,6 +1563,199 @@
     </w:p>
     <w:p>
       <w:pPr>
+        <w:pStyle w:val="Prrafodelista"/>
+        <w:spacing w:before="120"/>
+        <w:jc w:val="both"/>
+        <w:rPr>
+          <w:rFonts w:ascii="Calibri Light" w:hAnsi="Calibri Light"/>
+          <w:lang w:val="en-US"/>
+        </w:rPr>
+      </w:pPr>
+    </w:p>
+    <w:p>
+      <w:pPr>
+        <w:pStyle w:val="Prrafodelista"/>
+        <w:spacing w:before="120"/>
+        <w:jc w:val="both"/>
+        <w:rPr>
+          <w:rFonts w:ascii="Calibri Light" w:hAnsi="Calibri Light"/>
+          <w:lang w:val="en-US"/>
+        </w:rPr>
+      </w:pPr>
+      <w:r>
+        <w:rPr>
+          <w:rFonts w:ascii="Calibri Light" w:hAnsi="Calibri Light"/>
+          <w:noProof/>
+          <w:lang w:val="en-US"/>
+        </w:rPr>
+        <w:drawing>
+          <wp:anchor distT="0" distB="0" distL="114300" distR="114300" simplePos="0" relativeHeight="251660288" behindDoc="0" locked="0" layoutInCell="1" allowOverlap="1" wp14:anchorId="01FB7760" wp14:editId="0DC372FD">
+            <wp:simplePos x="0" y="0"/>
+            <wp:positionH relativeFrom="column">
+              <wp:posOffset>1035607</wp:posOffset>
+            </wp:positionH>
+            <wp:positionV relativeFrom="paragraph">
+              <wp:posOffset>84455</wp:posOffset>
+            </wp:positionV>
+            <wp:extent cx="3312160" cy="1966595"/>
+            <wp:effectExtent l="0" t="0" r="2540" b="1905"/>
+            <wp:wrapSquare wrapText="bothSides"/>
+            <wp:docPr id="3" name="Imagen 3" descr="Interfaz de usuario gráfica, Texto, Aplicación&#10;&#10;Descripción generada automáticamente"/>
+            <wp:cNvGraphicFramePr>
+              <a:graphicFrameLocks xmlns:a="http://schemas.openxmlformats.org/drawingml/2006/main" noChangeAspect="1"/>
+            </wp:cNvGraphicFramePr>
+            <a:graphic xmlns:a="http://schemas.openxmlformats.org/drawingml/2006/main">
+              <a:graphicData uri="http://schemas.openxmlformats.org/drawingml/2006/picture">
+                <pic:pic xmlns:pic="http://schemas.openxmlformats.org/drawingml/2006/picture">
+                  <pic:nvPicPr>
+                    <pic:cNvPr id="3" name="Imagen 3" descr="Interfaz de usuario gráfica, Texto, Aplicación&#10;&#10;Descripción generada automáticamente"/>
+                    <pic:cNvPicPr/>
+                  </pic:nvPicPr>
+                  <pic:blipFill>
+                    <a:blip r:embed="rId7">
+                      <a:extLst>
+                        <a:ext uri="{28A0092B-C50C-407E-A947-70E740481C1C}">
+                          <a14:useLocalDpi xmlns:a14="http://schemas.microsoft.com/office/drawing/2010/main" val="0"/>
+                        </a:ext>
+                      </a:extLst>
+                    </a:blip>
+                    <a:stretch>
+                      <a:fillRect/>
+                    </a:stretch>
+                  </pic:blipFill>
+                  <pic:spPr>
+                    <a:xfrm>
+                      <a:off x="0" y="0"/>
+                      <a:ext cx="3312160" cy="1966595"/>
+                    </a:xfrm>
+                    <a:prstGeom prst="rect">
+                      <a:avLst/>
+                    </a:prstGeom>
+                  </pic:spPr>
+                </pic:pic>
+              </a:graphicData>
+            </a:graphic>
+            <wp14:sizeRelH relativeFrom="margin">
+              <wp14:pctWidth>0</wp14:pctWidth>
+            </wp14:sizeRelH>
+            <wp14:sizeRelV relativeFrom="margin">
+              <wp14:pctHeight>0</wp14:pctHeight>
+            </wp14:sizeRelV>
+          </wp:anchor>
+        </w:drawing>
+      </w:r>
+    </w:p>
+    <w:p>
+      <w:pPr>
+        <w:pStyle w:val="Prrafodelista"/>
+        <w:spacing w:before="120"/>
+        <w:jc w:val="both"/>
+        <w:rPr>
+          <w:rFonts w:ascii="Calibri Light" w:hAnsi="Calibri Light"/>
+          <w:lang w:val="en-US"/>
+        </w:rPr>
+      </w:pPr>
+    </w:p>
+    <w:p>
+      <w:pPr>
+        <w:pStyle w:val="Prrafodelista"/>
+        <w:spacing w:before="120"/>
+        <w:jc w:val="both"/>
+        <w:rPr>
+          <w:rFonts w:ascii="Calibri Light" w:hAnsi="Calibri Light"/>
+          <w:lang w:val="en-US"/>
+        </w:rPr>
+      </w:pPr>
+    </w:p>
+    <w:p>
+      <w:pPr>
+        <w:pStyle w:val="Prrafodelista"/>
+        <w:spacing w:before="120"/>
+        <w:jc w:val="both"/>
+        <w:rPr>
+          <w:rFonts w:ascii="Calibri Light" w:hAnsi="Calibri Light"/>
+          <w:lang w:val="en-US"/>
+        </w:rPr>
+      </w:pPr>
+    </w:p>
+    <w:p>
+      <w:pPr>
+        <w:pStyle w:val="Prrafodelista"/>
+        <w:spacing w:before="120"/>
+        <w:jc w:val="both"/>
+        <w:rPr>
+          <w:rFonts w:ascii="Calibri Light" w:hAnsi="Calibri Light"/>
+          <w:lang w:val="en-US"/>
+        </w:rPr>
+      </w:pPr>
+    </w:p>
+    <w:p>
+      <w:pPr>
+        <w:pStyle w:val="Prrafodelista"/>
+        <w:spacing w:before="120"/>
+        <w:jc w:val="both"/>
+        <w:rPr>
+          <w:rFonts w:ascii="Calibri Light" w:hAnsi="Calibri Light"/>
+          <w:lang w:val="en-US"/>
+        </w:rPr>
+      </w:pPr>
+    </w:p>
+    <w:p>
+      <w:pPr>
+        <w:pStyle w:val="Prrafodelista"/>
+        <w:spacing w:before="120"/>
+        <w:jc w:val="both"/>
+        <w:rPr>
+          <w:rFonts w:ascii="Calibri Light" w:hAnsi="Calibri Light"/>
+          <w:lang w:val="en-US"/>
+        </w:rPr>
+      </w:pPr>
+    </w:p>
+    <w:p>
+      <w:pPr>
+        <w:spacing w:before="120"/>
+        <w:jc w:val="both"/>
+        <w:rPr>
+          <w:rFonts w:ascii="Calibri Light" w:hAnsi="Calibri Light"/>
+          <w:lang w:val="en-US"/>
+        </w:rPr>
+      </w:pPr>
+    </w:p>
+    <w:p>
+      <w:pPr>
+        <w:pStyle w:val="Prrafodelista"/>
+        <w:spacing w:before="120"/>
+        <w:jc w:val="both"/>
+        <w:rPr>
+          <w:rFonts w:ascii="Calibri Light" w:hAnsi="Calibri Light"/>
+          <w:lang w:val="en-US"/>
+        </w:rPr>
+      </w:pPr>
+    </w:p>
+    <w:p>
+      <w:pPr>
+        <w:pStyle w:val="Prrafodelista"/>
+        <w:spacing w:before="120"/>
+        <w:jc w:val="both"/>
+        <w:rPr>
+          <w:rFonts w:ascii="Calibri Light" w:hAnsi="Calibri Light"/>
+          <w:lang w:val="en-US"/>
+        </w:rPr>
+      </w:pPr>
+    </w:p>
+    <w:p>
+      <w:pPr>
+        <w:pStyle w:val="Prrafodelista"/>
+        <w:spacing w:before="120"/>
+        <w:jc w:val="both"/>
+        <w:rPr>
+          <w:rFonts w:ascii="Calibri Light" w:hAnsi="Calibri Light"/>
+          <w:lang w:val="en-US"/>
+        </w:rPr>
+      </w:pPr>
+    </w:p>
+    <w:p>
+      <w:pPr>
         <w:spacing w:before="120"/>
         <w:jc w:val="both"/>
         <w:rPr>
@@ -1594,18 +2095,96 @@
     </w:p>
     <w:p>
       <w:pPr>
-        <w:spacing w:before="120"/>
-        <w:jc w:val="both"/>
-        <w:rPr>
-          <w:rFonts w:ascii="Calibri Light" w:hAnsi="Calibri Light"/>
-          <w:lang w:val="en-US"/>
-        </w:rPr>
-      </w:pPr>
-      <w:r>
-        <w:rPr>
-          <w:rFonts w:ascii="Calibri Light" w:hAnsi="Calibri Light"/>
-          <w:lang w:val="en-US"/>
-        </w:rPr>
+        <w:rPr>
+          <w:rFonts w:ascii="Calibri Light" w:hAnsi="Calibri Light"/>
+          <w:lang w:val="en-US"/>
+        </w:rPr>
+      </w:pPr>
+      <w:r>
+        <w:rPr>
+          <w:rFonts w:ascii="Calibri Light" w:hAnsi="Calibri Light"/>
+          <w:noProof/>
+          <w:lang w:val="en-US"/>
+        </w:rPr>
+        <w:drawing>
+          <wp:anchor distT="0" distB="0" distL="114300" distR="114300" simplePos="0" relativeHeight="251661312" behindDoc="0" locked="0" layoutInCell="1" allowOverlap="1" wp14:anchorId="27805CD8" wp14:editId="0B606323">
+            <wp:simplePos x="0" y="0"/>
+            <wp:positionH relativeFrom="column">
+              <wp:posOffset>685222</wp:posOffset>
+            </wp:positionH>
+            <wp:positionV relativeFrom="paragraph">
+              <wp:posOffset>161290</wp:posOffset>
+            </wp:positionV>
+            <wp:extent cx="3887470" cy="3050540"/>
+            <wp:effectExtent l="0" t="0" r="0" b="0"/>
+            <wp:wrapSquare wrapText="bothSides"/>
+            <wp:docPr id="4" name="Imagen 4" descr="Texto&#10;&#10;Descripción generada automáticamente"/>
+            <wp:cNvGraphicFramePr>
+              <a:graphicFrameLocks xmlns:a="http://schemas.openxmlformats.org/drawingml/2006/main" noChangeAspect="1"/>
+            </wp:cNvGraphicFramePr>
+            <a:graphic xmlns:a="http://schemas.openxmlformats.org/drawingml/2006/main">
+              <a:graphicData uri="http://schemas.openxmlformats.org/drawingml/2006/picture">
+                <pic:pic xmlns:pic="http://schemas.openxmlformats.org/drawingml/2006/picture">
+                  <pic:nvPicPr>
+                    <pic:cNvPr id="4" name="Imagen 4" descr="Texto&#10;&#10;Descripción generada automáticamente"/>
+                    <pic:cNvPicPr/>
+                  </pic:nvPicPr>
+                  <pic:blipFill>
+                    <a:blip r:embed="rId8">
+                      <a:extLst>
+                        <a:ext uri="{28A0092B-C50C-407E-A947-70E740481C1C}">
+                          <a14:useLocalDpi xmlns:a14="http://schemas.microsoft.com/office/drawing/2010/main" val="0"/>
+                        </a:ext>
+                      </a:extLst>
+                    </a:blip>
+                    <a:stretch>
+                      <a:fillRect/>
+                    </a:stretch>
+                  </pic:blipFill>
+                  <pic:spPr>
+                    <a:xfrm>
+                      <a:off x="0" y="0"/>
+                      <a:ext cx="3887470" cy="3050540"/>
+                    </a:xfrm>
+                    <a:prstGeom prst="rect">
+                      <a:avLst/>
+                    </a:prstGeom>
+                  </pic:spPr>
+                </pic:pic>
+              </a:graphicData>
+            </a:graphic>
+            <wp14:sizeRelH relativeFrom="margin">
+              <wp14:pctWidth>0</wp14:pctWidth>
+            </wp14:sizeRelH>
+            <wp14:sizeRelV relativeFrom="margin">
+              <wp14:pctHeight>0</wp14:pctHeight>
+            </wp14:sizeRelV>
+          </wp:anchor>
+        </w:drawing>
+      </w:r>
+      <w:r>
+        <w:rPr>
+          <w:rFonts w:ascii="Calibri Light" w:hAnsi="Calibri Light"/>
+          <w:lang w:val="en-US"/>
+        </w:rPr>
+        <w:br w:type="page"/>
+      </w:r>
+    </w:p>
+    <w:p>
+      <w:pPr>
+        <w:spacing w:before="120"/>
+        <w:jc w:val="both"/>
+        <w:rPr>
+          <w:rFonts w:ascii="Calibri Light" w:hAnsi="Calibri Light"/>
+          <w:lang w:val="en-US"/>
+        </w:rPr>
+      </w:pPr>
+      <w:r>
+        <w:rPr>
+          <w:rFonts w:ascii="Calibri Light" w:hAnsi="Calibri Light"/>
+          <w:lang w:val="en-US"/>
+        </w:rPr>
+        <w:lastRenderedPageBreak/>
         <w:t>· Get the names and protein content of foods that have more protein than the average protein of all foods:</w:t>
       </w:r>
     </w:p>
@@ -1799,6 +2378,67 @@
           <w:rFonts w:ascii="Calibri Light" w:hAnsi="Calibri Light"/>
         </w:rPr>
       </w:pPr>
+      <w:r>
+        <w:rPr>
+          <w:rFonts w:ascii="Calibri Light" w:hAnsi="Calibri Light"/>
+          <w:noProof/>
+        </w:rPr>
+        <w:drawing>
+          <wp:anchor distT="0" distB="0" distL="114300" distR="114300" simplePos="0" relativeHeight="251662336" behindDoc="0" locked="0" layoutInCell="1" allowOverlap="1" wp14:anchorId="04B0F859" wp14:editId="6FE64238">
+            <wp:simplePos x="0" y="0"/>
+            <wp:positionH relativeFrom="column">
+              <wp:posOffset>1436023</wp:posOffset>
+            </wp:positionH>
+            <wp:positionV relativeFrom="paragraph">
+              <wp:posOffset>533804</wp:posOffset>
+            </wp:positionV>
+            <wp:extent cx="2227924" cy="3345757"/>
+            <wp:effectExtent l="0" t="0" r="0" b="0"/>
+            <wp:wrapSquare wrapText="bothSides"/>
+            <wp:docPr id="5" name="Imagen 5" descr="Tabla&#10;&#10;Descripción generada automáticamente"/>
+            <wp:cNvGraphicFramePr>
+              <a:graphicFrameLocks xmlns:a="http://schemas.openxmlformats.org/drawingml/2006/main" noChangeAspect="1"/>
+            </wp:cNvGraphicFramePr>
+            <a:graphic xmlns:a="http://schemas.openxmlformats.org/drawingml/2006/main">
+              <a:graphicData uri="http://schemas.openxmlformats.org/drawingml/2006/picture">
+                <pic:pic xmlns:pic="http://schemas.openxmlformats.org/drawingml/2006/picture">
+                  <pic:nvPicPr>
+                    <pic:cNvPr id="5" name="Imagen 5" descr="Tabla&#10;&#10;Descripción generada automáticamente"/>
+                    <pic:cNvPicPr/>
+                  </pic:nvPicPr>
+                  <pic:blipFill>
+                    <a:blip r:embed="rId9">
+                      <a:extLst>
+                        <a:ext uri="{28A0092B-C50C-407E-A947-70E740481C1C}">
+                          <a14:useLocalDpi xmlns:a14="http://schemas.microsoft.com/office/drawing/2010/main" val="0"/>
+                        </a:ext>
+                      </a:extLst>
+                    </a:blip>
+                    <a:stretch>
+                      <a:fillRect/>
+                    </a:stretch>
+                  </pic:blipFill>
+                  <pic:spPr>
+                    <a:xfrm>
+                      <a:off x="0" y="0"/>
+                      <a:ext cx="2227924" cy="3345757"/>
+                    </a:xfrm>
+                    <a:prstGeom prst="rect">
+                      <a:avLst/>
+                    </a:prstGeom>
+                  </pic:spPr>
+                </pic:pic>
+              </a:graphicData>
+            </a:graphic>
+            <wp14:sizeRelH relativeFrom="margin">
+              <wp14:pctWidth>0</wp14:pctWidth>
+            </wp14:sizeRelH>
+            <wp14:sizeRelV relativeFrom="margin">
+              <wp14:pctHeight>0</wp14:pctHeight>
+            </wp14:sizeRelV>
+          </wp:anchor>
+        </w:drawing>
+      </w:r>
       <w:r>
         <w:rPr>
           <w:rFonts w:ascii="Calibri Light" w:hAnsi="Calibri Light"/>

</xml_diff>

<commit_message>
description updated with first index
</commit_message>
<xml_diff>
--- a/Description/PROJECT DESCRIPTION.docx
+++ b/Description/PROJECT DESCRIPTION.docx
@@ -660,6 +660,11 @@
     </w:p>
     <w:p>
       <w:pPr>
+        <w:pStyle w:val="Prrafodelista"/>
+        <w:numPr>
+          <w:ilvl w:val="0"/>
+          <w:numId w:val="1"/>
+        </w:numPr>
         <w:spacing w:before="120"/>
         <w:jc w:val="both"/>
         <w:rPr>
@@ -671,26 +676,9 @@
       <w:r>
         <w:rPr>
           <w:rFonts w:ascii="Calibri Light" w:hAnsi="Calibri Light"/>
-          <w:u w:val="single"/>
-          <w:lang w:val="en-US"/>
-        </w:rPr>
-        <w:t>Quer</w:t>
-      </w:r>
-      <w:r>
-        <w:rPr>
-          <w:rFonts w:ascii="Calibri Light" w:hAnsi="Calibri Light"/>
-          <w:u w:val="single"/>
-          <w:lang w:val="en-US"/>
-        </w:rPr>
-        <w:t>ie</w:t>
-      </w:r>
-      <w:r>
-        <w:rPr>
-          <w:rFonts w:ascii="Calibri Light" w:hAnsi="Calibri Light"/>
-          <w:u w:val="single"/>
-          <w:lang w:val="en-US"/>
-        </w:rPr>
-        <w:t>s</w:t>
+          <w:lang w:val="en-US"/>
+        </w:rPr>
+        <w:t>QUERY DESIGN</w:t>
       </w:r>
     </w:p>
     <w:p>
@@ -1226,13 +1214,11 @@
         <w:jc w:val="both"/>
         <w:rPr>
           <w:rFonts w:ascii="Calibri Light" w:hAnsi="Calibri Light"/>
-          <w:lang w:val="en-US"/>
-        </w:rPr>
-      </w:pPr>
-      <w:r>
-        <w:rPr>
-          <w:rFonts w:ascii="Calibri Light" w:hAnsi="Calibri Light"/>
-          <w:lang w:val="en-US"/>
+        </w:rPr>
+      </w:pPr>
+      <w:r>
+        <w:rPr>
+          <w:rFonts w:ascii="Calibri Light" w:hAnsi="Calibri Light"/>
         </w:rPr>
         <w:t xml:space="preserve">WHERE </w:t>
       </w:r>
@@ -1240,7 +1226,6 @@
       <w:r>
         <w:rPr>
           <w:rFonts w:ascii="Calibri Light" w:hAnsi="Calibri Light"/>
-          <w:lang w:val="en-US"/>
         </w:rPr>
         <w:t>Nutritionist.FullName</w:t>
       </w:r>
@@ -1248,34 +1233,28 @@
       <w:r>
         <w:rPr>
           <w:rFonts w:ascii="Calibri Light" w:hAnsi="Calibri Light"/>
-          <w:lang w:val="en-US"/>
-        </w:rPr>
-        <w:t xml:space="preserve"> = 'Pablo Moreno Garcia-</w:t>
+        </w:rPr>
+        <w:t xml:space="preserve"> = 'Pablo Moreno </w:t>
       </w:r>
       <w:proofErr w:type="spellStart"/>
       <w:r>
         <w:rPr>
           <w:rFonts w:ascii="Calibri Light" w:hAnsi="Calibri Light"/>
-          <w:lang w:val="en-US"/>
-        </w:rPr>
-        <w:t>Espina</w:t>
+        </w:rPr>
+        <w:t>Garcia</w:t>
       </w:r>
       <w:proofErr w:type="spellEnd"/>
-      <w:proofErr w:type="gramStart"/>
-      <w:r>
-        <w:rPr>
-          <w:rFonts w:ascii="Calibri Light" w:hAnsi="Calibri Light"/>
-          <w:lang w:val="en-US"/>
-        </w:rPr>
-        <w:t>';</w:t>
-      </w:r>
-      <w:proofErr w:type="gramEnd"/>
-    </w:p>
-    <w:p>
-      <w:pPr>
-        <w:rPr>
-          <w:rFonts w:ascii="Calibri Light" w:hAnsi="Calibri Light"/>
-          <w:lang w:val="en-US"/>
+      <w:r>
+        <w:rPr>
+          <w:rFonts w:ascii="Calibri Light" w:hAnsi="Calibri Light"/>
+        </w:rPr>
+        <w:t>-Espina';</w:t>
+      </w:r>
+    </w:p>
+    <w:p>
+      <w:pPr>
+        <w:rPr>
+          <w:rFonts w:ascii="Calibri Light" w:hAnsi="Calibri Light"/>
         </w:rPr>
       </w:pPr>
       <w:r>
@@ -1343,7 +1322,6 @@
       <w:r>
         <w:rPr>
           <w:rFonts w:ascii="Calibri Light" w:hAnsi="Calibri Light"/>
-          <w:lang w:val="en-US"/>
         </w:rPr>
         <w:br w:type="page"/>
       </w:r>
@@ -2444,6 +2422,225 @@
           <w:rFonts w:ascii="Calibri Light" w:hAnsi="Calibri Light"/>
         </w:rPr>
         <w:t>);</w:t>
+      </w:r>
+    </w:p>
+    <w:p>
+      <w:pPr>
+        <w:spacing w:before="120"/>
+        <w:ind w:firstLine="708"/>
+        <w:jc w:val="both"/>
+        <w:rPr>
+          <w:rFonts w:ascii="Calibri Light" w:hAnsi="Calibri Light"/>
+        </w:rPr>
+      </w:pPr>
+    </w:p>
+    <w:p>
+      <w:pPr>
+        <w:spacing w:before="120"/>
+        <w:ind w:firstLine="708"/>
+        <w:jc w:val="both"/>
+        <w:rPr>
+          <w:rFonts w:ascii="Calibri Light" w:hAnsi="Calibri Light"/>
+        </w:rPr>
+      </w:pPr>
+    </w:p>
+    <w:p>
+      <w:pPr>
+        <w:spacing w:before="120"/>
+        <w:jc w:val="both"/>
+        <w:rPr>
+          <w:rFonts w:ascii="Calibri Light" w:hAnsi="Calibri Light"/>
+        </w:rPr>
+      </w:pPr>
+    </w:p>
+    <w:p>
+      <w:pPr>
+        <w:spacing w:before="120"/>
+        <w:jc w:val="both"/>
+        <w:rPr>
+          <w:rFonts w:ascii="Calibri Light" w:hAnsi="Calibri Light"/>
+        </w:rPr>
+      </w:pPr>
+    </w:p>
+    <w:p>
+      <w:pPr>
+        <w:spacing w:before="120"/>
+        <w:jc w:val="both"/>
+        <w:rPr>
+          <w:rFonts w:ascii="Calibri Light" w:hAnsi="Calibri Light"/>
+        </w:rPr>
+      </w:pPr>
+    </w:p>
+    <w:p>
+      <w:pPr>
+        <w:spacing w:before="120"/>
+        <w:jc w:val="both"/>
+        <w:rPr>
+          <w:rFonts w:ascii="Calibri Light" w:hAnsi="Calibri Light"/>
+        </w:rPr>
+      </w:pPr>
+    </w:p>
+    <w:p>
+      <w:pPr>
+        <w:spacing w:before="120"/>
+        <w:jc w:val="both"/>
+        <w:rPr>
+          <w:rFonts w:ascii="Calibri Light" w:hAnsi="Calibri Light"/>
+        </w:rPr>
+      </w:pPr>
+    </w:p>
+    <w:p>
+      <w:pPr>
+        <w:spacing w:before="120"/>
+        <w:jc w:val="both"/>
+        <w:rPr>
+          <w:rFonts w:ascii="Calibri Light" w:hAnsi="Calibri Light"/>
+        </w:rPr>
+      </w:pPr>
+    </w:p>
+    <w:p>
+      <w:pPr>
+        <w:spacing w:before="120"/>
+        <w:jc w:val="both"/>
+        <w:rPr>
+          <w:rFonts w:ascii="Calibri Light" w:hAnsi="Calibri Light"/>
+        </w:rPr>
+      </w:pPr>
+    </w:p>
+    <w:p>
+      <w:pPr>
+        <w:spacing w:before="120"/>
+        <w:jc w:val="both"/>
+        <w:rPr>
+          <w:rFonts w:ascii="Calibri Light" w:hAnsi="Calibri Light"/>
+        </w:rPr>
+      </w:pPr>
+    </w:p>
+    <w:p>
+      <w:pPr>
+        <w:spacing w:before="120"/>
+        <w:jc w:val="both"/>
+        <w:rPr>
+          <w:rFonts w:ascii="Calibri Light" w:hAnsi="Calibri Light"/>
+        </w:rPr>
+      </w:pPr>
+    </w:p>
+    <w:p>
+      <w:pPr>
+        <w:spacing w:before="120"/>
+        <w:jc w:val="both"/>
+        <w:rPr>
+          <w:rFonts w:ascii="Calibri Light" w:hAnsi="Calibri Light"/>
+        </w:rPr>
+      </w:pPr>
+    </w:p>
+    <w:p>
+      <w:pPr>
+        <w:spacing w:before="120"/>
+        <w:jc w:val="both"/>
+        <w:rPr>
+          <w:rFonts w:ascii="Calibri Light" w:hAnsi="Calibri Light"/>
+        </w:rPr>
+      </w:pPr>
+    </w:p>
+    <w:p>
+      <w:pPr>
+        <w:spacing w:before="120"/>
+        <w:jc w:val="both"/>
+        <w:rPr>
+          <w:rFonts w:ascii="Calibri Light" w:hAnsi="Calibri Light"/>
+        </w:rPr>
+      </w:pPr>
+    </w:p>
+    <w:p>
+      <w:pPr>
+        <w:spacing w:before="120"/>
+        <w:jc w:val="both"/>
+        <w:rPr>
+          <w:rFonts w:ascii="Calibri Light" w:hAnsi="Calibri Light"/>
+        </w:rPr>
+      </w:pPr>
+    </w:p>
+    <w:p>
+      <w:pPr>
+        <w:pStyle w:val="Prrafodelista"/>
+        <w:numPr>
+          <w:ilvl w:val="0"/>
+          <w:numId w:val="1"/>
+        </w:numPr>
+        <w:spacing w:before="120"/>
+        <w:jc w:val="both"/>
+        <w:rPr>
+          <w:rFonts w:ascii="Calibri Light" w:hAnsi="Calibri Light"/>
+        </w:rPr>
+      </w:pPr>
+      <w:r>
+        <w:rPr>
+          <w:rFonts w:ascii="Calibri Light" w:hAnsi="Calibri Light"/>
+        </w:rPr>
+        <w:t>RDBMS Optimization</w:t>
+      </w:r>
+    </w:p>
+    <w:p>
+      <w:pPr>
+        <w:spacing w:before="120"/>
+        <w:jc w:val="both"/>
+        <w:rPr>
+          <w:rFonts w:ascii="Calibri Light" w:hAnsi="Calibri Light"/>
+          <w:lang w:val="en-US"/>
+        </w:rPr>
+      </w:pPr>
+      <w:r>
+        <w:rPr>
+          <w:rFonts w:ascii="Calibri Light" w:hAnsi="Calibri Light"/>
+          <w:lang w:val="en-US"/>
+        </w:rPr>
+        <w:t xml:space="preserve">Firstly, we have changed the </w:t>
+      </w:r>
+      <w:r>
+        <w:rPr>
+          <w:rFonts w:ascii="Calibri Light" w:hAnsi="Calibri Light"/>
+          <w:lang w:val="en-US"/>
+        </w:rPr>
+        <w:t xml:space="preserve">first query in order to make a deeper search. We can also </w:t>
+      </w:r>
+      <w:r>
+        <w:rPr>
+          <w:rFonts w:ascii="Calibri Light" w:hAnsi="Calibri Light"/>
+          <w:lang w:val="en-US"/>
+        </w:rPr>
+        <w:t>search in the database according to the type of food</w:t>
+      </w:r>
+      <w:r>
+        <w:rPr>
+          <w:rFonts w:ascii="Calibri Light" w:hAnsi="Calibri Light"/>
+          <w:lang w:val="en-US"/>
+        </w:rPr>
+        <w:t>, as we made a join between the table of Food and the table of Type of Food</w:t>
+      </w:r>
+      <w:r>
+        <w:rPr>
+          <w:rFonts w:ascii="Calibri Light" w:hAnsi="Calibri Light"/>
+          <w:lang w:val="en-US"/>
+        </w:rPr>
+        <w:t>.</w:t>
+      </w:r>
+    </w:p>
+    <w:p>
+      <w:pPr>
+        <w:spacing w:before="120"/>
+        <w:jc w:val="both"/>
+        <w:rPr>
+          <w:rFonts w:ascii="Calibri Light" w:hAnsi="Calibri Light"/>
+          <w:lang w:val="en-US"/>
+        </w:rPr>
+      </w:pPr>
+      <w:r>
+        <w:rPr>
+          <w:rFonts w:ascii="Calibri Light" w:hAnsi="Calibri Light"/>
+          <w:lang w:val="en-US"/>
+        </w:rPr>
+        <w:t>In order to make the search easier when it comes to diets related with sporty people, we have decided to design two indexes: one with Name and Kcal and another with Protein and Name.</w:t>
       </w:r>
     </w:p>
     <w:sectPr>

</xml_diff>

<commit_message>
description updated with some indexes
</commit_message>
<xml_diff>
--- a/Description/PROJECT DESCRIPTION.docx
+++ b/Description/PROJECT DESCRIPTION.docx
@@ -1214,11 +1214,13 @@
         <w:jc w:val="both"/>
         <w:rPr>
           <w:rFonts w:ascii="Calibri Light" w:hAnsi="Calibri Light"/>
-        </w:rPr>
-      </w:pPr>
-      <w:r>
-        <w:rPr>
-          <w:rFonts w:ascii="Calibri Light" w:hAnsi="Calibri Light"/>
+          <w:lang w:val="en-US"/>
+        </w:rPr>
+      </w:pPr>
+      <w:r>
+        <w:rPr>
+          <w:rFonts w:ascii="Calibri Light" w:hAnsi="Calibri Light"/>
+          <w:lang w:val="en-US"/>
         </w:rPr>
         <w:t xml:space="preserve">WHERE </w:t>
       </w:r>
@@ -1226,6 +1228,7 @@
       <w:r>
         <w:rPr>
           <w:rFonts w:ascii="Calibri Light" w:hAnsi="Calibri Light"/>
+          <w:lang w:val="en-US"/>
         </w:rPr>
         <w:t>Nutritionist.FullName</w:t>
       </w:r>
@@ -1233,28 +1236,34 @@
       <w:r>
         <w:rPr>
           <w:rFonts w:ascii="Calibri Light" w:hAnsi="Calibri Light"/>
-        </w:rPr>
-        <w:t xml:space="preserve"> = 'Pablo Moreno </w:t>
+          <w:lang w:val="en-US"/>
+        </w:rPr>
+        <w:t xml:space="preserve"> = 'Pablo Moreno Garcia-</w:t>
       </w:r>
       <w:proofErr w:type="spellStart"/>
       <w:r>
         <w:rPr>
           <w:rFonts w:ascii="Calibri Light" w:hAnsi="Calibri Light"/>
-        </w:rPr>
-        <w:t>Garcia</w:t>
+          <w:lang w:val="en-US"/>
+        </w:rPr>
+        <w:t>Espina</w:t>
       </w:r>
       <w:proofErr w:type="spellEnd"/>
-      <w:r>
-        <w:rPr>
-          <w:rFonts w:ascii="Calibri Light" w:hAnsi="Calibri Light"/>
-        </w:rPr>
-        <w:t>-Espina';</w:t>
-      </w:r>
-    </w:p>
-    <w:p>
-      <w:pPr>
-        <w:rPr>
-          <w:rFonts w:ascii="Calibri Light" w:hAnsi="Calibri Light"/>
+      <w:proofErr w:type="gramStart"/>
+      <w:r>
+        <w:rPr>
+          <w:rFonts w:ascii="Calibri Light" w:hAnsi="Calibri Light"/>
+          <w:lang w:val="en-US"/>
+        </w:rPr>
+        <w:t>';</w:t>
+      </w:r>
+      <w:proofErr w:type="gramEnd"/>
+    </w:p>
+    <w:p>
+      <w:pPr>
+        <w:rPr>
+          <w:rFonts w:ascii="Calibri Light" w:hAnsi="Calibri Light"/>
+          <w:lang w:val="en-US"/>
         </w:rPr>
       </w:pPr>
       <w:r>
@@ -1322,6 +1331,7 @@
       <w:r>
         <w:rPr>
           <w:rFonts w:ascii="Calibri Light" w:hAnsi="Calibri Light"/>
+          <w:lang w:val="en-US"/>
         </w:rPr>
         <w:br w:type="page"/>
       </w:r>
@@ -2641,6 +2651,114 @@
           <w:lang w:val="en-US"/>
         </w:rPr>
         <w:t>In order to make the search easier when it comes to diets related with sporty people, we have decided to design two indexes: one with Name and Kcal and another with Protein and Name.</w:t>
+      </w:r>
+      <w:r>
+        <w:rPr>
+          <w:rFonts w:ascii="Calibri Light" w:hAnsi="Calibri Light"/>
+          <w:lang w:val="en-US"/>
+        </w:rPr>
+        <w:t xml:space="preserve"> This index becomes useful with our first query, as we are looking firstly at the food with protein’s value of more than 20 grams.</w:t>
+      </w:r>
+    </w:p>
+    <w:p>
+      <w:pPr>
+        <w:spacing w:before="120"/>
+        <w:jc w:val="both"/>
+        <w:rPr>
+          <w:rFonts w:ascii="Calibri Light" w:hAnsi="Calibri Light"/>
+          <w:lang w:val="en-US"/>
+        </w:rPr>
+      </w:pPr>
+      <w:r>
+        <w:rPr>
+          <w:rFonts w:ascii="Calibri Light" w:hAnsi="Calibri Light"/>
+          <w:lang w:val="en-US"/>
+        </w:rPr>
+        <w:t>Furthermore, as we will frequently look for the different diets that one nutritionist has created, we will create an index for the column “Full Name” in the table Nutritionist. We already have an index for the id of a nutritionist, but we will typically get a diet of a nutritionist by his concrete name.</w:t>
+      </w:r>
+      <w:r>
+        <w:rPr>
+          <w:rFonts w:ascii="Calibri Light" w:hAnsi="Calibri Light"/>
+          <w:lang w:val="en-US"/>
+        </w:rPr>
+        <w:t xml:space="preserve"> With this index we will get an advantage  in the second and third query, as they use the full name of the nutritionist in order to make the query.</w:t>
+      </w:r>
+    </w:p>
+    <w:p>
+      <w:pPr>
+        <w:spacing w:before="120"/>
+        <w:jc w:val="both"/>
+        <w:rPr>
+          <w:rFonts w:ascii="Calibri Light" w:hAnsi="Calibri Light"/>
+        </w:rPr>
+      </w:pPr>
+      <w:r>
+        <w:rPr>
+          <w:rFonts w:ascii="Calibri Light" w:hAnsi="Calibri Light"/>
+        </w:rPr>
+        <w:t xml:space="preserve">Para </w:t>
+      </w:r>
+      <w:proofErr w:type="spellStart"/>
+      <w:r>
+        <w:rPr>
+          <w:rFonts w:ascii="Calibri Light" w:hAnsi="Calibri Light"/>
+        </w:rPr>
+        <w:t>mi</w:t>
+      </w:r>
+      <w:proofErr w:type="spellEnd"/>
+      <w:r>
+        <w:rPr>
+          <w:rFonts w:ascii="Calibri Light" w:hAnsi="Calibri Light"/>
+        </w:rPr>
+        <w:t xml:space="preserve"> en </w:t>
+      </w:r>
+      <w:proofErr w:type="spellStart"/>
+      <w:r>
+        <w:rPr>
+          <w:rFonts w:ascii="Calibri Light" w:hAnsi="Calibri Light"/>
+        </w:rPr>
+        <w:t>diet</w:t>
+      </w:r>
+      <w:proofErr w:type="spellEnd"/>
+      <w:r>
+        <w:rPr>
+          <w:rFonts w:ascii="Calibri Light" w:hAnsi="Calibri Light"/>
+        </w:rPr>
+        <w:t xml:space="preserve"> no tiene sentido crear </w:t>
+      </w:r>
+      <w:proofErr w:type="spellStart"/>
+      <w:r>
+        <w:rPr>
+          <w:rFonts w:ascii="Calibri Light" w:hAnsi="Calibri Light"/>
+        </w:rPr>
+        <w:t>ningun</w:t>
+      </w:r>
+      <w:proofErr w:type="spellEnd"/>
+      <w:r>
+        <w:rPr>
+          <w:rFonts w:ascii="Calibri Light" w:hAnsi="Calibri Light"/>
+        </w:rPr>
+        <w:t xml:space="preserve"> </w:t>
+      </w:r>
+      <w:proofErr w:type="spellStart"/>
+      <w:r>
+        <w:rPr>
+          <w:rFonts w:ascii="Calibri Light" w:hAnsi="Calibri Light"/>
+        </w:rPr>
+        <w:t>indice</w:t>
+      </w:r>
+      <w:proofErr w:type="spellEnd"/>
+      <w:r>
+        <w:rPr>
+          <w:rFonts w:ascii="Calibri Light" w:hAnsi="Calibri Light"/>
+        </w:rPr>
+        <w:t xml:space="preserve"> y en paciente crearía uno con el </w:t>
+      </w:r>
+      <w:r>
+        <w:rPr>
+          <w:rFonts w:ascii="Calibri Light" w:hAnsi="Calibri Light"/>
+        </w:rPr>
+        <w:t>nombre del paciente.</w:t>
       </w:r>
     </w:p>
     <w:sectPr>

</xml_diff>

<commit_message>
description and images updated
</commit_message>
<xml_diff>
--- a/Description/PROJECT DESCRIPTION.docx
+++ b/Description/PROJECT DESCRIPTION.docx
@@ -809,7 +809,7 @@
           <w:lang w:val="en-US"/>
         </w:rPr>
         <w:drawing>
-          <wp:anchor distT="0" distB="0" distL="114300" distR="114300" simplePos="0" relativeHeight="251658240" behindDoc="0" locked="0" layoutInCell="1" allowOverlap="1" wp14:anchorId="171BAA16" wp14:editId="4BAC5CFF">
+          <wp:anchor distT="0" distB="0" distL="114300" distR="114300" simplePos="0" relativeHeight="251656192" behindDoc="0" locked="0" layoutInCell="1" allowOverlap="1" wp14:anchorId="171BAA16" wp14:editId="343D9A24">
             <wp:simplePos x="0" y="0"/>
             <wp:positionH relativeFrom="column">
               <wp:posOffset>1945398</wp:posOffset>
@@ -1214,13 +1214,11 @@
         <w:jc w:val="both"/>
         <w:rPr>
           <w:rFonts w:ascii="Calibri Light" w:hAnsi="Calibri Light"/>
-          <w:lang w:val="en-US"/>
-        </w:rPr>
-      </w:pPr>
-      <w:r>
-        <w:rPr>
-          <w:rFonts w:ascii="Calibri Light" w:hAnsi="Calibri Light"/>
-          <w:lang w:val="en-US"/>
+        </w:rPr>
+      </w:pPr>
+      <w:r>
+        <w:rPr>
+          <w:rFonts w:ascii="Calibri Light" w:hAnsi="Calibri Light"/>
         </w:rPr>
         <w:t xml:space="preserve">WHERE </w:t>
       </w:r>
@@ -1228,7 +1226,6 @@
       <w:r>
         <w:rPr>
           <w:rFonts w:ascii="Calibri Light" w:hAnsi="Calibri Light"/>
-          <w:lang w:val="en-US"/>
         </w:rPr>
         <w:t>Nutritionist.FullName</w:t>
       </w:r>
@@ -1236,34 +1233,28 @@
       <w:r>
         <w:rPr>
           <w:rFonts w:ascii="Calibri Light" w:hAnsi="Calibri Light"/>
-          <w:lang w:val="en-US"/>
-        </w:rPr>
-        <w:t xml:space="preserve"> = 'Pablo Moreno Garcia-</w:t>
+        </w:rPr>
+        <w:t xml:space="preserve"> = 'Pablo Moreno </w:t>
       </w:r>
       <w:proofErr w:type="spellStart"/>
       <w:r>
         <w:rPr>
           <w:rFonts w:ascii="Calibri Light" w:hAnsi="Calibri Light"/>
-          <w:lang w:val="en-US"/>
-        </w:rPr>
-        <w:t>Espina</w:t>
+        </w:rPr>
+        <w:t>Garcia</w:t>
       </w:r>
       <w:proofErr w:type="spellEnd"/>
-      <w:proofErr w:type="gramStart"/>
-      <w:r>
-        <w:rPr>
-          <w:rFonts w:ascii="Calibri Light" w:hAnsi="Calibri Light"/>
-          <w:lang w:val="en-US"/>
-        </w:rPr>
-        <w:t>';</w:t>
-      </w:r>
-      <w:proofErr w:type="gramEnd"/>
-    </w:p>
-    <w:p>
-      <w:pPr>
-        <w:rPr>
-          <w:rFonts w:ascii="Calibri Light" w:hAnsi="Calibri Light"/>
-          <w:lang w:val="en-US"/>
+      <w:r>
+        <w:rPr>
+          <w:rFonts w:ascii="Calibri Light" w:hAnsi="Calibri Light"/>
+        </w:rPr>
+        <w:t>-Espina';</w:t>
+      </w:r>
+    </w:p>
+    <w:p>
+      <w:pPr>
+        <w:rPr>
+          <w:rFonts w:ascii="Calibri Light" w:hAnsi="Calibri Light"/>
         </w:rPr>
       </w:pPr>
       <w:r>
@@ -1273,7 +1264,7 @@
           <w:lang w:val="en-US"/>
         </w:rPr>
         <w:drawing>
-          <wp:anchor distT="0" distB="0" distL="114300" distR="114300" simplePos="0" relativeHeight="251659264" behindDoc="0" locked="0" layoutInCell="1" allowOverlap="1" wp14:anchorId="0297262A" wp14:editId="23A04402">
+          <wp:anchor distT="0" distB="0" distL="114300" distR="114300" simplePos="0" relativeHeight="251657216" behindDoc="0" locked="0" layoutInCell="1" allowOverlap="1" wp14:anchorId="0297262A" wp14:editId="3A4F17E4">
             <wp:simplePos x="0" y="0"/>
             <wp:positionH relativeFrom="column">
               <wp:posOffset>2141170</wp:posOffset>
@@ -1331,7 +1322,6 @@
       <w:r>
         <w:rPr>
           <w:rFonts w:ascii="Calibri Light" w:hAnsi="Calibri Light"/>
-          <w:lang w:val="en-US"/>
         </w:rPr>
         <w:br w:type="page"/>
       </w:r>
@@ -1577,7 +1567,7 @@
           <w:lang w:val="en-US"/>
         </w:rPr>
         <w:drawing>
-          <wp:anchor distT="0" distB="0" distL="114300" distR="114300" simplePos="0" relativeHeight="251660288" behindDoc="0" locked="0" layoutInCell="1" allowOverlap="1" wp14:anchorId="01FB7760" wp14:editId="0DC372FD">
+          <wp:anchor distT="0" distB="0" distL="114300" distR="114300" simplePos="0" relativeHeight="251658240" behindDoc="0" locked="0" layoutInCell="1" allowOverlap="1" wp14:anchorId="01FB7760" wp14:editId="0754643E">
             <wp:simplePos x="0" y="0"/>
             <wp:positionH relativeFrom="column">
               <wp:posOffset>1035607</wp:posOffset>
@@ -2095,7 +2085,7 @@
           <w:lang w:val="en-US"/>
         </w:rPr>
         <w:drawing>
-          <wp:anchor distT="0" distB="0" distL="114300" distR="114300" simplePos="0" relativeHeight="251661312" behindDoc="0" locked="0" layoutInCell="1" allowOverlap="1" wp14:anchorId="27805CD8" wp14:editId="0B606323">
+          <wp:anchor distT="0" distB="0" distL="114300" distR="114300" simplePos="0" relativeHeight="251659264" behindDoc="0" locked="0" layoutInCell="1" allowOverlap="1" wp14:anchorId="27805CD8" wp14:editId="4B964CE7">
             <wp:simplePos x="0" y="0"/>
             <wp:positionH relativeFrom="column">
               <wp:posOffset>685222</wp:posOffset>
@@ -2372,7 +2362,7 @@
           <w:noProof/>
         </w:rPr>
         <w:drawing>
-          <wp:anchor distT="0" distB="0" distL="114300" distR="114300" simplePos="0" relativeHeight="251662336" behindDoc="0" locked="0" layoutInCell="1" allowOverlap="1" wp14:anchorId="04B0F859" wp14:editId="6FE64238">
+          <wp:anchor distT="0" distB="0" distL="114300" distR="114300" simplePos="0" relativeHeight="251660288" behindDoc="0" locked="0" layoutInCell="1" allowOverlap="1" wp14:anchorId="04B0F859" wp14:editId="60112477">
             <wp:simplePos x="0" y="0"/>
             <wp:positionH relativeFrom="column">
               <wp:posOffset>1436023</wp:posOffset>
@@ -2674,7 +2664,39 @@
           <w:rFonts w:ascii="Calibri Light" w:hAnsi="Calibri Light"/>
           <w:lang w:val="en-US"/>
         </w:rPr>
-        <w:t>Furthermore, as we will frequently look for the different diets that one nutritionist has created, we will create an index for the column “Full Name” in the table Nutritionist. We already have an index for the id of a nutritionist, but we will typically get a diet of a nutritionist by his concrete name.</w:t>
+        <w:t xml:space="preserve">For the previous index, when we try to execute the first query apparently the index is not used. That could be because the improvement when the index is used is not considerably high when you compare it with </w:t>
+      </w:r>
+      <w:r>
+        <w:rPr>
+          <w:rFonts w:ascii="Calibri Light" w:hAnsi="Calibri Light"/>
+          <w:lang w:val="en-US"/>
+        </w:rPr>
+        <w:t>the performance without the index.</w:t>
+      </w:r>
+    </w:p>
+    <w:p>
+      <w:pPr>
+        <w:spacing w:before="120"/>
+        <w:jc w:val="both"/>
+        <w:rPr>
+          <w:rFonts w:ascii="Calibri Light" w:hAnsi="Calibri Light"/>
+          <w:lang w:val="en-US"/>
+        </w:rPr>
+      </w:pPr>
+      <w:r>
+        <w:rPr>
+          <w:rFonts w:ascii="Calibri Light" w:hAnsi="Calibri Light"/>
+          <w:lang w:val="en-US"/>
+        </w:rPr>
+        <w:t xml:space="preserve">Furthermore, as we will frequently look for the different diets that one nutritionist has created, we will create an index for the column “Full Name” in the table Nutritionist. We already have an index for the id of a nutritionist, but we will typically get a diet of a </w:t>
+      </w:r>
+      <w:r>
+        <w:rPr>
+          <w:rFonts w:ascii="Calibri Light" w:hAnsi="Calibri Light"/>
+          <w:lang w:val="en-US"/>
+        </w:rPr>
+        <w:lastRenderedPageBreak/>
+        <w:t>nutritionist by his concrete name.</w:t>
       </w:r>
       <w:r>
         <w:rPr>
@@ -2690,75 +2712,579 @@
         <w:jc w:val="both"/>
         <w:rPr>
           <w:rFonts w:ascii="Calibri Light" w:hAnsi="Calibri Light"/>
-        </w:rPr>
-      </w:pPr>
-      <w:r>
-        <w:rPr>
-          <w:rFonts w:ascii="Calibri Light" w:hAnsi="Calibri Light"/>
-        </w:rPr>
-        <w:t xml:space="preserve">Para </w:t>
-      </w:r>
-      <w:proofErr w:type="spellStart"/>
-      <w:r>
-        <w:rPr>
-          <w:rFonts w:ascii="Calibri Light" w:hAnsi="Calibri Light"/>
-        </w:rPr>
-        <w:t>mi</w:t>
-      </w:r>
-      <w:proofErr w:type="spellEnd"/>
-      <w:r>
-        <w:rPr>
-          <w:rFonts w:ascii="Calibri Light" w:hAnsi="Calibri Light"/>
-        </w:rPr>
-        <w:t xml:space="preserve"> en </w:t>
-      </w:r>
-      <w:proofErr w:type="spellStart"/>
-      <w:r>
-        <w:rPr>
-          <w:rFonts w:ascii="Calibri Light" w:hAnsi="Calibri Light"/>
-        </w:rPr>
-        <w:t>diet</w:t>
-      </w:r>
-      <w:proofErr w:type="spellEnd"/>
-      <w:r>
-        <w:rPr>
-          <w:rFonts w:ascii="Calibri Light" w:hAnsi="Calibri Light"/>
-        </w:rPr>
-        <w:t xml:space="preserve"> no tiene sentido crear </w:t>
-      </w:r>
-      <w:proofErr w:type="spellStart"/>
-      <w:r>
-        <w:rPr>
-          <w:rFonts w:ascii="Calibri Light" w:hAnsi="Calibri Light"/>
-        </w:rPr>
-        <w:t>ningun</w:t>
-      </w:r>
-      <w:proofErr w:type="spellEnd"/>
-      <w:r>
-        <w:rPr>
-          <w:rFonts w:ascii="Calibri Light" w:hAnsi="Calibri Light"/>
-        </w:rPr>
-        <w:t xml:space="preserve"> </w:t>
-      </w:r>
-      <w:proofErr w:type="spellStart"/>
-      <w:r>
-        <w:rPr>
-          <w:rFonts w:ascii="Calibri Light" w:hAnsi="Calibri Light"/>
-        </w:rPr>
-        <w:t>indice</w:t>
-      </w:r>
-      <w:proofErr w:type="spellEnd"/>
-      <w:r>
-        <w:rPr>
-          <w:rFonts w:ascii="Calibri Light" w:hAnsi="Calibri Light"/>
-        </w:rPr>
-        <w:t xml:space="preserve"> y en paciente crearía uno con el </w:t>
-      </w:r>
-      <w:r>
-        <w:rPr>
-          <w:rFonts w:ascii="Calibri Light" w:hAnsi="Calibri Light"/>
-        </w:rPr>
-        <w:t>nombre del paciente.</w:t>
+          <w:lang w:val="en-US"/>
+        </w:rPr>
+      </w:pPr>
+      <w:r>
+        <w:rPr>
+          <w:rFonts w:ascii="Calibri Light" w:hAnsi="Calibri Light"/>
+          <w:lang w:val="en-US"/>
+        </w:rPr>
+        <w:t>This picture shows the time which lasts the second query with</w:t>
+      </w:r>
+      <w:r>
+        <w:rPr>
+          <w:rFonts w:ascii="Calibri Light" w:hAnsi="Calibri Light"/>
+          <w:lang w:val="en-US"/>
+        </w:rPr>
+        <w:t>out</w:t>
+      </w:r>
+      <w:r>
+        <w:rPr>
+          <w:rFonts w:ascii="Calibri Light" w:hAnsi="Calibri Light"/>
+          <w:lang w:val="en-US"/>
+        </w:rPr>
+        <w:t xml:space="preserve"> the index</w:t>
+      </w:r>
+      <w:r>
+        <w:rPr>
+          <w:rFonts w:ascii="Calibri Light" w:hAnsi="Calibri Light"/>
+          <w:lang w:val="en-US"/>
+        </w:rPr>
+        <w:t>.</w:t>
+      </w:r>
+    </w:p>
+    <w:p>
+      <w:pPr>
+        <w:spacing w:before="120"/>
+        <w:jc w:val="both"/>
+        <w:rPr>
+          <w:rFonts w:ascii="Calibri Light" w:hAnsi="Calibri Light"/>
+          <w:lang w:val="en-US"/>
+        </w:rPr>
+      </w:pPr>
+      <w:r>
+        <w:rPr>
+          <w:rFonts w:ascii="Calibri Light" w:hAnsi="Calibri Light"/>
+          <w:noProof/>
+          <w:lang w:val="en-US"/>
+        </w:rPr>
+        <mc:AlternateContent>
+          <mc:Choice Requires="wpg">
+            <w:drawing>
+              <wp:anchor distT="0" distB="0" distL="114300" distR="114300" simplePos="0" relativeHeight="251666432" behindDoc="0" locked="0" layoutInCell="1" allowOverlap="1" wp14:anchorId="2379C133" wp14:editId="1BE38B54">
+                <wp:simplePos x="0" y="0"/>
+                <wp:positionH relativeFrom="column">
+                  <wp:posOffset>715917</wp:posOffset>
+                </wp:positionH>
+                <wp:positionV relativeFrom="paragraph">
+                  <wp:posOffset>250825</wp:posOffset>
+                </wp:positionV>
+                <wp:extent cx="3759563" cy="2409190"/>
+                <wp:effectExtent l="0" t="0" r="0" b="3810"/>
+                <wp:wrapSquare wrapText="bothSides"/>
+                <wp:docPr id="13" name="Grupo 13"/>
+                <wp:cNvGraphicFramePr/>
+                <a:graphic xmlns:a="http://schemas.openxmlformats.org/drawingml/2006/main">
+                  <a:graphicData uri="http://schemas.microsoft.com/office/word/2010/wordprocessingGroup">
+                    <wpg:wgp>
+                      <wpg:cNvGrpSpPr/>
+                      <wpg:grpSpPr>
+                        <a:xfrm>
+                          <a:off x="0" y="0"/>
+                          <a:ext cx="3759563" cy="2409190"/>
+                          <a:chOff x="0" y="0"/>
+                          <a:chExt cx="3759563" cy="2409190"/>
+                        </a:xfrm>
+                      </wpg:grpSpPr>
+                      <pic:pic xmlns:pic="http://schemas.openxmlformats.org/drawingml/2006/picture">
+                        <pic:nvPicPr>
+                          <pic:cNvPr id="11" name="Imagen 11" descr="Diagrama&#10;&#10;Descripción generada automáticamente"/>
+                          <pic:cNvPicPr>
+                            <a:picLocks noChangeAspect="1"/>
+                          </pic:cNvPicPr>
+                        </pic:nvPicPr>
+                        <pic:blipFill>
+                          <a:blip r:embed="rId10">
+                            <a:extLst>
+                              <a:ext uri="{28A0092B-C50C-407E-A947-70E740481C1C}">
+                                <a14:useLocalDpi xmlns:a14="http://schemas.microsoft.com/office/drawing/2010/main" val="0"/>
+                              </a:ext>
+                            </a:extLst>
+                          </a:blip>
+                          <a:stretch>
+                            <a:fillRect/>
+                          </a:stretch>
+                        </pic:blipFill>
+                        <pic:spPr>
+                          <a:xfrm>
+                            <a:off x="576943" y="0"/>
+                            <a:ext cx="3182620" cy="2409190"/>
+                          </a:xfrm>
+                          <a:prstGeom prst="rect">
+                            <a:avLst/>
+                          </a:prstGeom>
+                        </pic:spPr>
+                      </pic:pic>
+                      <pic:pic xmlns:pic="http://schemas.openxmlformats.org/drawingml/2006/picture">
+                        <pic:nvPicPr>
+                          <pic:cNvPr id="12" name="Imagen 12" descr="Texto&#10;&#10;Descripción generada automáticamente"/>
+                          <pic:cNvPicPr>
+                            <a:picLocks noChangeAspect="1"/>
+                          </pic:cNvPicPr>
+                        </pic:nvPicPr>
+                        <pic:blipFill>
+                          <a:blip r:embed="rId11">
+                            <a:extLst>
+                              <a:ext uri="{28A0092B-C50C-407E-A947-70E740481C1C}">
+                                <a14:useLocalDpi xmlns:a14="http://schemas.microsoft.com/office/drawing/2010/main" val="0"/>
+                              </a:ext>
+                            </a:extLst>
+                          </a:blip>
+                          <a:stretch>
+                            <a:fillRect/>
+                          </a:stretch>
+                        </pic:blipFill>
+                        <pic:spPr>
+                          <a:xfrm>
+                            <a:off x="0" y="250372"/>
+                            <a:ext cx="2107565" cy="496570"/>
+                          </a:xfrm>
+                          <a:prstGeom prst="rect">
+                            <a:avLst/>
+                          </a:prstGeom>
+                        </pic:spPr>
+                      </pic:pic>
+                    </wpg:wgp>
+                  </a:graphicData>
+                </a:graphic>
+              </wp:anchor>
+            </w:drawing>
+          </mc:Choice>
+          <mc:Fallback>
+            <w:pict>
+              <v:group w14:anchorId="5BE6F1B4" id="Grupo 13" o:spid="_x0000_s1026" style="position:absolute;margin-left:56.35pt;margin-top:19.75pt;width:296.05pt;height:189.7pt;z-index:251666432" coordsize="37595,24091" o:gfxdata="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">
+                <v:shapetype id="_x0000_t75" coordsize="21600,21600" o:spt="75" o:preferrelative="t" path="m@4@5l@4@11@9@11@9@5xe" filled="f" stroked="f">
+                  <v:stroke joinstyle="miter"/>
+                  <v:formulas>
+                    <v:f eqn="if lineDrawn pixelLineWidth 0"/>
+                    <v:f eqn="sum @0 1 0"/>
+                    <v:f eqn="sum 0 0 @1"/>
+                    <v:f eqn="prod @2 1 2"/>
+                    <v:f eqn="prod @3 21600 pixelWidth"/>
+                    <v:f eqn="prod @3 21600 pixelHeight"/>
+                    <v:f eqn="sum @0 0 1"/>
+                    <v:f eqn="prod @6 1 2"/>
+                    <v:f eqn="prod @7 21600 pixelWidth"/>
+                    <v:f eqn="sum @8 21600 0"/>
+                    <v:f eqn="prod @7 21600 pixelHeight"/>
+                    <v:f eqn="sum @10 21600 0"/>
+                  </v:formulas>
+                  <v:path o:extrusionok="f" gradientshapeok="t" o:connecttype="rect"/>
+                  <o:lock v:ext="edit" aspectratio="t"/>
+                </v:shapetype>
+                <v:shape id="Imagen 11" o:spid="_x0000_s1027" type="#_x0000_t75" alt="Diagrama&#10;&#10;Descripción generada automáticamente" style="position:absolute;left:5769;width:31826;height:24091;visibility:visible;mso-wrap-style:square" o:gfxdata="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">
+                  <v:imagedata r:id="rId12" o:title="Diagrama&#10;&#10;Descripción generada automáticamente"/>
+                </v:shape>
+                <v:shape id="Imagen 12" o:spid="_x0000_s1028" type="#_x0000_t75" alt="Texto&#10;&#10;Descripción generada automáticamente" style="position:absolute;top:2503;width:21075;height:4966;visibility:visible;mso-wrap-style:square" o:gfxdata="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">
+                  <v:imagedata r:id="rId13" o:title="Texto&#10;&#10;Descripción generada automáticamente"/>
+                </v:shape>
+                <w10:wrap type="square"/>
+              </v:group>
+            </w:pict>
+          </mc:Fallback>
+        </mc:AlternateContent>
+      </w:r>
+    </w:p>
+    <w:p>
+      <w:pPr>
+        <w:spacing w:before="120"/>
+        <w:jc w:val="both"/>
+        <w:rPr>
+          <w:rFonts w:ascii="Calibri Light" w:hAnsi="Calibri Light"/>
+          <w:lang w:val="en-US"/>
+        </w:rPr>
+      </w:pPr>
+    </w:p>
+    <w:p>
+      <w:pPr>
+        <w:spacing w:before="120"/>
+        <w:jc w:val="both"/>
+        <w:rPr>
+          <w:rFonts w:ascii="Calibri Light" w:hAnsi="Calibri Light"/>
+          <w:lang w:val="en-US"/>
+        </w:rPr>
+      </w:pPr>
+    </w:p>
+    <w:p>
+      <w:pPr>
+        <w:spacing w:before="120"/>
+        <w:jc w:val="both"/>
+        <w:rPr>
+          <w:rFonts w:ascii="Calibri Light" w:hAnsi="Calibri Light"/>
+          <w:lang w:val="en-US"/>
+        </w:rPr>
+      </w:pPr>
+    </w:p>
+    <w:p>
+      <w:pPr>
+        <w:spacing w:before="120"/>
+        <w:jc w:val="both"/>
+        <w:rPr>
+          <w:rFonts w:ascii="Calibri Light" w:hAnsi="Calibri Light"/>
+          <w:lang w:val="en-US"/>
+        </w:rPr>
+      </w:pPr>
+    </w:p>
+    <w:p>
+      <w:pPr>
+        <w:spacing w:before="120"/>
+        <w:jc w:val="both"/>
+        <w:rPr>
+          <w:rFonts w:ascii="Calibri Light" w:hAnsi="Calibri Light"/>
+          <w:lang w:val="en-US"/>
+        </w:rPr>
+      </w:pPr>
+    </w:p>
+    <w:p>
+      <w:pPr>
+        <w:spacing w:before="120"/>
+        <w:jc w:val="both"/>
+        <w:rPr>
+          <w:rFonts w:ascii="Calibri Light" w:hAnsi="Calibri Light"/>
+          <w:lang w:val="en-US"/>
+        </w:rPr>
+      </w:pPr>
+    </w:p>
+    <w:p>
+      <w:pPr>
+        <w:spacing w:before="120"/>
+        <w:jc w:val="both"/>
+        <w:rPr>
+          <w:rFonts w:ascii="Calibri Light" w:hAnsi="Calibri Light"/>
+          <w:lang w:val="en-US"/>
+        </w:rPr>
+      </w:pPr>
+    </w:p>
+    <w:p>
+      <w:pPr>
+        <w:spacing w:before="120"/>
+        <w:jc w:val="both"/>
+        <w:rPr>
+          <w:rFonts w:ascii="Calibri Light" w:hAnsi="Calibri Light"/>
+          <w:lang w:val="en-US"/>
+        </w:rPr>
+      </w:pPr>
+    </w:p>
+    <w:p>
+      <w:pPr>
+        <w:spacing w:before="120"/>
+        <w:jc w:val="both"/>
+        <w:rPr>
+          <w:rFonts w:ascii="Calibri Light" w:hAnsi="Calibri Light"/>
+          <w:lang w:val="en-US"/>
+        </w:rPr>
+      </w:pPr>
+    </w:p>
+    <w:p>
+      <w:pPr>
+        <w:spacing w:before="120"/>
+        <w:jc w:val="both"/>
+        <w:rPr>
+          <w:rFonts w:ascii="Calibri Light" w:hAnsi="Calibri Light"/>
+          <w:lang w:val="en-US"/>
+        </w:rPr>
+      </w:pPr>
+    </w:p>
+    <w:p>
+      <w:pPr>
+        <w:spacing w:before="120"/>
+        <w:jc w:val="both"/>
+        <w:rPr>
+          <w:rFonts w:ascii="Calibri Light" w:hAnsi="Calibri Light"/>
+          <w:lang w:val="en-US"/>
+        </w:rPr>
+      </w:pPr>
+      <w:r>
+        <w:rPr>
+          <w:rFonts w:ascii="Calibri Light" w:hAnsi="Calibri Light"/>
+          <w:lang w:val="en-US"/>
+        </w:rPr>
+        <w:t>This picture shows the time which lasts the second query with the index.</w:t>
+      </w:r>
+    </w:p>
+    <w:p>
+      <w:pPr>
+        <w:spacing w:before="120"/>
+        <w:jc w:val="both"/>
+        <w:rPr>
+          <w:rFonts w:ascii="Calibri Light" w:hAnsi="Calibri Light"/>
+          <w:lang w:val="en-US"/>
+        </w:rPr>
+      </w:pPr>
+      <w:r>
+        <w:rPr>
+          <w:rFonts w:ascii="Calibri Light" w:hAnsi="Calibri Light"/>
+          <w:noProof/>
+          <w:lang w:val="en-US"/>
+        </w:rPr>
+        <mc:AlternateContent>
+          <mc:Choice Requires="wpg">
+            <w:drawing>
+              <wp:anchor distT="0" distB="0" distL="114300" distR="114300" simplePos="0" relativeHeight="251663360" behindDoc="0" locked="0" layoutInCell="1" allowOverlap="1" wp14:anchorId="41025540" wp14:editId="51F4882D">
+                <wp:simplePos x="0" y="0"/>
+                <wp:positionH relativeFrom="column">
+                  <wp:posOffset>717550</wp:posOffset>
+                </wp:positionH>
+                <wp:positionV relativeFrom="paragraph">
+                  <wp:posOffset>164374</wp:posOffset>
+                </wp:positionV>
+                <wp:extent cx="4002405" cy="2780665"/>
+                <wp:effectExtent l="0" t="0" r="0" b="635"/>
+                <wp:wrapSquare wrapText="bothSides"/>
+                <wp:docPr id="10" name="Grupo 10"/>
+                <wp:cNvGraphicFramePr/>
+                <a:graphic xmlns:a="http://schemas.openxmlformats.org/drawingml/2006/main">
+                  <a:graphicData uri="http://schemas.microsoft.com/office/word/2010/wordprocessingGroup">
+                    <wpg:wgp>
+                      <wpg:cNvGrpSpPr/>
+                      <wpg:grpSpPr>
+                        <a:xfrm>
+                          <a:off x="0" y="0"/>
+                          <a:ext cx="4002405" cy="2780665"/>
+                          <a:chOff x="0" y="0"/>
+                          <a:chExt cx="4002405" cy="2780665"/>
+                        </a:xfrm>
+                      </wpg:grpSpPr>
+                      <pic:pic xmlns:pic="http://schemas.openxmlformats.org/drawingml/2006/picture">
+                        <pic:nvPicPr>
+                          <pic:cNvPr id="6" name="Imagen 6" descr="Diagrama&#10;&#10;Descripción generada automáticamente"/>
+                          <pic:cNvPicPr>
+                            <a:picLocks noChangeAspect="1"/>
+                          </pic:cNvPicPr>
+                        </pic:nvPicPr>
+                        <pic:blipFill>
+                          <a:blip r:embed="rId14">
+                            <a:extLst>
+                              <a:ext uri="{28A0092B-C50C-407E-A947-70E740481C1C}">
+                                <a14:useLocalDpi xmlns:a14="http://schemas.microsoft.com/office/drawing/2010/main" val="0"/>
+                              </a:ext>
+                            </a:extLst>
+                          </a:blip>
+                          <a:stretch>
+                            <a:fillRect/>
+                          </a:stretch>
+                        </pic:blipFill>
+                        <pic:spPr>
+                          <a:xfrm>
+                            <a:off x="0" y="0"/>
+                            <a:ext cx="4002405" cy="2780665"/>
+                          </a:xfrm>
+                          <a:prstGeom prst="rect">
+                            <a:avLst/>
+                          </a:prstGeom>
+                        </pic:spPr>
+                      </pic:pic>
+                      <pic:pic xmlns:pic="http://schemas.openxmlformats.org/drawingml/2006/picture">
+                        <pic:nvPicPr>
+                          <pic:cNvPr id="9" name="Imagen 9" descr="Texto&#10;&#10;Descripción generada automáticamente con confianza media"/>
+                          <pic:cNvPicPr>
+                            <a:picLocks noChangeAspect="1"/>
+                          </pic:cNvPicPr>
+                        </pic:nvPicPr>
+                        <pic:blipFill>
+                          <a:blip r:embed="rId15">
+                            <a:extLst>
+                              <a:ext uri="{28A0092B-C50C-407E-A947-70E740481C1C}">
+                                <a14:useLocalDpi xmlns:a14="http://schemas.microsoft.com/office/drawing/2010/main" val="0"/>
+                              </a:ext>
+                            </a:extLst>
+                          </a:blip>
+                          <a:stretch>
+                            <a:fillRect/>
+                          </a:stretch>
+                        </pic:blipFill>
+                        <pic:spPr>
+                          <a:xfrm>
+                            <a:off x="0" y="431515"/>
+                            <a:ext cx="1997075" cy="434340"/>
+                          </a:xfrm>
+                          <a:prstGeom prst="rect">
+                            <a:avLst/>
+                          </a:prstGeom>
+                        </pic:spPr>
+                      </pic:pic>
+                    </wpg:wgp>
+                  </a:graphicData>
+                </a:graphic>
+              </wp:anchor>
+            </w:drawing>
+          </mc:Choice>
+          <mc:Fallback>
+            <w:pict>
+              <v:group w14:anchorId="44545418" id="Grupo 10" o:spid="_x0000_s1026" style="position:absolute;margin-left:56.5pt;margin-top:12.95pt;width:315.15pt;height:218.95pt;z-index:251663360" coordsize="40024,27806" o:gfxdata="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">
+                <v:shape id="Imagen 6" o:spid="_x0000_s1027" type="#_x0000_t75" alt="Diagrama&#10;&#10;Descripción generada automáticamente" style="position:absolute;width:40024;height:27806;visibility:visible;mso-wrap-style:square" o:gfxdata="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">
+                  <v:imagedata r:id="rId16" o:title="Diagrama&#10;&#10;Descripción generada automáticamente"/>
+                </v:shape>
+                <v:shape id="Imagen 9" o:spid="_x0000_s1028" type="#_x0000_t75" alt="Texto&#10;&#10;Descripción generada automáticamente con confianza media" style="position:absolute;top:4315;width:19970;height:4343;visibility:visible;mso-wrap-style:square" o:gfxdata="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">
+                  <v:imagedata r:id="rId17" o:title="Texto&#10;&#10;Descripción generada automáticamente con confianza media"/>
+                </v:shape>
+                <w10:wrap type="square"/>
+              </v:group>
+            </w:pict>
+          </mc:Fallback>
+        </mc:AlternateContent>
+      </w:r>
+    </w:p>
+    <w:p>
+      <w:pPr>
+        <w:spacing w:before="120"/>
+        <w:jc w:val="both"/>
+        <w:rPr>
+          <w:rFonts w:ascii="Calibri Light" w:hAnsi="Calibri Light"/>
+          <w:lang w:val="en-US"/>
+        </w:rPr>
+      </w:pPr>
+    </w:p>
+    <w:p>
+      <w:pPr>
+        <w:spacing w:before="120"/>
+        <w:jc w:val="both"/>
+        <w:rPr>
+          <w:rFonts w:ascii="Calibri Light" w:hAnsi="Calibri Light"/>
+          <w:lang w:val="en-US"/>
+        </w:rPr>
+      </w:pPr>
+    </w:p>
+    <w:p>
+      <w:pPr>
+        <w:spacing w:before="120"/>
+        <w:jc w:val="both"/>
+        <w:rPr>
+          <w:rFonts w:ascii="Calibri Light" w:hAnsi="Calibri Light"/>
+          <w:lang w:val="en-US"/>
+        </w:rPr>
+      </w:pPr>
+    </w:p>
+    <w:p>
+      <w:pPr>
+        <w:spacing w:before="120"/>
+        <w:jc w:val="both"/>
+        <w:rPr>
+          <w:rFonts w:ascii="Calibri Light" w:hAnsi="Calibri Light"/>
+          <w:lang w:val="en-US"/>
+        </w:rPr>
+      </w:pPr>
+    </w:p>
+    <w:p>
+      <w:pPr>
+        <w:spacing w:before="120"/>
+        <w:jc w:val="both"/>
+        <w:rPr>
+          <w:rFonts w:ascii="Calibri Light" w:hAnsi="Calibri Light"/>
+          <w:lang w:val="en-US"/>
+        </w:rPr>
+      </w:pPr>
+    </w:p>
+    <w:p>
+      <w:pPr>
+        <w:spacing w:before="120"/>
+        <w:jc w:val="both"/>
+        <w:rPr>
+          <w:rFonts w:ascii="Calibri Light" w:hAnsi="Calibri Light"/>
+          <w:lang w:val="en-US"/>
+        </w:rPr>
+      </w:pPr>
+    </w:p>
+    <w:p>
+      <w:pPr>
+        <w:spacing w:before="120"/>
+        <w:jc w:val="both"/>
+        <w:rPr>
+          <w:rFonts w:ascii="Calibri Light" w:hAnsi="Calibri Light"/>
+          <w:lang w:val="en-US"/>
+        </w:rPr>
+      </w:pPr>
+    </w:p>
+    <w:p>
+      <w:pPr>
+        <w:spacing w:before="120"/>
+        <w:jc w:val="both"/>
+        <w:rPr>
+          <w:rFonts w:ascii="Calibri Light" w:hAnsi="Calibri Light"/>
+          <w:lang w:val="en-US"/>
+        </w:rPr>
+      </w:pPr>
+    </w:p>
+    <w:p>
+      <w:pPr>
+        <w:spacing w:before="120"/>
+        <w:jc w:val="both"/>
+        <w:rPr>
+          <w:rFonts w:ascii="Calibri Light" w:hAnsi="Calibri Light"/>
+          <w:lang w:val="en-US"/>
+        </w:rPr>
+      </w:pPr>
+    </w:p>
+    <w:p>
+      <w:pPr>
+        <w:spacing w:before="120"/>
+        <w:jc w:val="both"/>
+        <w:rPr>
+          <w:rFonts w:ascii="Calibri Light" w:hAnsi="Calibri Light"/>
+          <w:lang w:val="en-US"/>
+        </w:rPr>
+      </w:pPr>
+    </w:p>
+    <w:p>
+      <w:pPr>
+        <w:spacing w:before="120"/>
+        <w:jc w:val="both"/>
+        <w:rPr>
+          <w:rFonts w:ascii="Calibri Light" w:hAnsi="Calibri Light"/>
+          <w:lang w:val="en-US"/>
+        </w:rPr>
+      </w:pPr>
+    </w:p>
+    <w:p>
+      <w:pPr>
+        <w:spacing w:before="120"/>
+        <w:jc w:val="both"/>
+        <w:rPr>
+          <w:rFonts w:ascii="Calibri Light" w:hAnsi="Calibri Light"/>
+          <w:lang w:val="en-US"/>
+        </w:rPr>
+      </w:pPr>
+      <w:r>
+        <w:rPr>
+          <w:rFonts w:ascii="Calibri Light" w:hAnsi="Calibri Light"/>
+          <w:lang w:val="en-US"/>
+        </w:rPr>
+        <w:t>We see how the time elapsed in the second time is lower than in the first time. The existence of the index makes the performance of the query higher.</w:t>
+      </w:r>
+    </w:p>
+    <w:p>
+      <w:pPr>
+        <w:spacing w:before="120"/>
+        <w:jc w:val="both"/>
+        <w:rPr>
+          <w:rFonts w:ascii="Calibri Light" w:hAnsi="Calibri Light"/>
+          <w:lang w:val="en-US"/>
+        </w:rPr>
+      </w:pPr>
+    </w:p>
+    <w:p>
+      <w:pPr>
+        <w:spacing w:before="120"/>
+        <w:jc w:val="both"/>
+        <w:rPr>
+          <w:rFonts w:ascii="Calibri Light" w:hAnsi="Calibri Light"/>
+          <w:lang w:val="en-US"/>
+        </w:rPr>
+      </w:pPr>
+      <w:r>
+        <w:rPr>
+          <w:rFonts w:ascii="Calibri Light" w:hAnsi="Calibri Light"/>
+          <w:lang w:val="en-US"/>
+        </w:rPr>
+        <w:t xml:space="preserve">We will also do queries which involve the name of the different patients we have in our database. Therefore, it would be suitable too to make an index </w:t>
+      </w:r>
+      <w:r>
+        <w:rPr>
+          <w:rFonts w:ascii="Calibri Light" w:hAnsi="Calibri Light"/>
+          <w:lang w:val="en-US"/>
+        </w:rPr>
+        <w:t>with the name of the patients. Every time that we do a query in which the name of the patient is involved, we will get an advantage in terms of time.</w:t>
       </w:r>
     </w:p>
     <w:sectPr>

</xml_diff>